<commit_message>
Migrate from SQLite to PostgreSQL with optimizations
Co-authored-by: Cursor <cursoragent@cursor.com>
</commit_message>
<xml_diff>
--- a/certificat/template.docx
+++ b/certificat/template.docx
@@ -160,7 +160,31 @@
           <w:szCs w:val="20"/>
           <w:lang w:eastAsia="ro-RO"/>
         </w:rPr>
-        <w:t>MOLDOVA FARMING SRL</w:t>
+        <w:t>MOLDOVA FARMING</w:t>
+      </w:r>
+      <w:r>
+        <w:rPr>
+          <w:rFonts w:ascii="Courier New" w:eastAsia="Times New Roman" w:hAnsi="Courier New" w:cs="Courier New"/>
+          <w:b/>
+          <w:bCs/>
+          <w:color w:val="000000"/>
+          <w:sz w:val="20"/>
+          <w:szCs w:val="20"/>
+          <w:lang w:eastAsia="ro-RO"/>
+        </w:rPr>
+        <w:t xml:space="preserve"> AGRICULTURA</w:t>
+      </w:r>
+      <w:r>
+        <w:rPr>
+          <w:rFonts w:ascii="Courier New" w:eastAsia="Times New Roman" w:hAnsi="Courier New" w:cs="Courier New"/>
+          <w:b/>
+          <w:bCs/>
+          <w:color w:val="000000"/>
+          <w:sz w:val="20"/>
+          <w:szCs w:val="20"/>
+          <w:lang w:eastAsia="ro-RO"/>
+        </w:rPr>
+        <w:t xml:space="preserve"> SRL</w:t>
       </w:r>
     </w:p>
     <w:p>
@@ -379,7 +403,19 @@
           <w:szCs w:val="20"/>
           <w:lang w:eastAsia="ro-RO"/>
         </w:rPr>
-        <w:t>Cod fiscal: 30543505</w:t>
+        <w:t xml:space="preserve">Cod fiscal: </w:t>
+      </w:r>
+      <w:r>
+        <w:rPr>
+          <w:rFonts w:ascii="Courier New" w:eastAsia="Times New Roman" w:hAnsi="Courier New" w:cs="Courier New"/>
+          <w:b/>
+          <w:bCs/>
+          <w:color w:val="000000"/>
+          <w:sz w:val="20"/>
+          <w:szCs w:val="20"/>
+          <w:lang w:eastAsia="ro-RO"/>
+        </w:rPr>
+        <w:t>43328347</w:t>
       </w:r>
       <w:r>
         <w:rPr>
@@ -637,7 +673,6 @@
         <w:tc>
           <w:tcPr>
             <w:tcW w:w="2041" w:type="dxa"/>
-            <w:shd w:val="clear" w:color="auto" w:fill="auto"/>
             <w:vAlign w:val="center"/>
             <w:hideMark/>
           </w:tcPr>
@@ -665,7 +700,6 @@
         <w:tc>
           <w:tcPr>
             <w:tcW w:w="2610" w:type="dxa"/>
-            <w:shd w:val="clear" w:color="auto" w:fill="auto"/>
             <w:vAlign w:val="center"/>
             <w:hideMark/>
           </w:tcPr>
@@ -794,7 +828,6 @@
         <w:tc>
           <w:tcPr>
             <w:tcW w:w="2610" w:type="dxa"/>
-            <w:shd w:val="clear" w:color="auto" w:fill="auto"/>
             <w:vAlign w:val="center"/>
           </w:tcPr>
           <w:p>
@@ -863,7 +896,6 @@
         <w:tc>
           <w:tcPr>
             <w:tcW w:w="2041" w:type="dxa"/>
-            <w:shd w:val="clear" w:color="auto" w:fill="auto"/>
             <w:vAlign w:val="center"/>
             <w:hideMark/>
           </w:tcPr>
@@ -964,7 +996,6 @@
         <w:tc>
           <w:tcPr>
             <w:tcW w:w="2610" w:type="dxa"/>
-            <w:shd w:val="clear" w:color="auto" w:fill="auto"/>
             <w:vAlign w:val="center"/>
             <w:hideMark/>
           </w:tcPr>
@@ -1071,7 +1102,6 @@
         <w:tc>
           <w:tcPr>
             <w:tcW w:w="2610" w:type="dxa"/>
-            <w:shd w:val="clear" w:color="auto" w:fill="auto"/>
             <w:vAlign w:val="center"/>
             <w:hideMark/>
           </w:tcPr>
@@ -1130,7 +1160,6 @@
         <w:tc>
           <w:tcPr>
             <w:tcW w:w="2041" w:type="dxa"/>
-            <w:shd w:val="clear" w:color="auto" w:fill="auto"/>
             <w:vAlign w:val="center"/>
             <w:hideMark/>
           </w:tcPr>
@@ -1167,7 +1196,6 @@
         <w:tc>
           <w:tcPr>
             <w:tcW w:w="2610" w:type="dxa"/>
-            <w:shd w:val="clear" w:color="auto" w:fill="auto"/>
             <w:vAlign w:val="center"/>
             <w:hideMark/>
           </w:tcPr>
@@ -1351,7 +1379,6 @@
         <w:tc>
           <w:tcPr>
             <w:tcW w:w="2610" w:type="dxa"/>
-            <w:shd w:val="clear" w:color="auto" w:fill="auto"/>
             <w:vAlign w:val="center"/>
             <w:hideMark/>
           </w:tcPr>
@@ -1438,7 +1465,6 @@
         <w:tc>
           <w:tcPr>
             <w:tcW w:w="2041" w:type="dxa"/>
-            <w:shd w:val="clear" w:color="auto" w:fill="auto"/>
             <w:vAlign w:val="center"/>
             <w:hideMark/>
           </w:tcPr>
@@ -1502,7 +1528,6 @@
         <w:tc>
           <w:tcPr>
             <w:tcW w:w="2610" w:type="dxa"/>
-            <w:shd w:val="clear" w:color="auto" w:fill="auto"/>
             <w:vAlign w:val="center"/>
             <w:hideMark/>
           </w:tcPr>
@@ -1608,7 +1633,6 @@
         <w:tc>
           <w:tcPr>
             <w:tcW w:w="2610" w:type="dxa"/>
-            <w:shd w:val="clear" w:color="auto" w:fill="auto"/>
             <w:vAlign w:val="center"/>
             <w:hideMark/>
           </w:tcPr>
@@ -1666,7 +1690,6 @@
         <w:tc>
           <w:tcPr>
             <w:tcW w:w="2041" w:type="dxa"/>
-            <w:shd w:val="clear" w:color="auto" w:fill="auto"/>
             <w:vAlign w:val="center"/>
             <w:hideMark/>
           </w:tcPr>
@@ -1730,7 +1753,6 @@
         <w:tc>
           <w:tcPr>
             <w:tcW w:w="2610" w:type="dxa"/>
-            <w:shd w:val="clear" w:color="auto" w:fill="auto"/>
             <w:vAlign w:val="center"/>
             <w:hideMark/>
           </w:tcPr>
@@ -1964,7 +1986,6 @@
         <w:tc>
           <w:tcPr>
             <w:tcW w:w="2610" w:type="dxa"/>
-            <w:shd w:val="clear" w:color="auto" w:fill="auto"/>
             <w:vAlign w:val="center"/>
             <w:hideMark/>
           </w:tcPr>
@@ -2078,7 +2099,6 @@
         <w:tc>
           <w:tcPr>
             <w:tcW w:w="2041" w:type="dxa"/>
-            <w:shd w:val="clear" w:color="auto" w:fill="auto"/>
             <w:vAlign w:val="center"/>
             <w:hideMark/>
           </w:tcPr>
@@ -2151,7 +2171,6 @@
         <w:tc>
           <w:tcPr>
             <w:tcW w:w="2610" w:type="dxa"/>
-            <w:shd w:val="clear" w:color="auto" w:fill="auto"/>
             <w:vAlign w:val="center"/>
             <w:hideMark/>
           </w:tcPr>
@@ -2207,7 +2226,6 @@
         <w:tc>
           <w:tcPr>
             <w:tcW w:w="2610" w:type="dxa"/>
-            <w:shd w:val="clear" w:color="auto" w:fill="auto"/>
             <w:vAlign w:val="center"/>
             <w:hideMark/>
           </w:tcPr>
@@ -2242,7 +2260,6 @@
         <w:tc>
           <w:tcPr>
             <w:tcW w:w="2041" w:type="dxa"/>
-            <w:shd w:val="clear" w:color="auto" w:fill="auto"/>
             <w:vAlign w:val="center"/>
             <w:hideMark/>
           </w:tcPr>
@@ -2315,7 +2332,6 @@
         <w:tc>
           <w:tcPr>
             <w:tcW w:w="2610" w:type="dxa"/>
-            <w:shd w:val="clear" w:color="auto" w:fill="auto"/>
             <w:vAlign w:val="center"/>
             <w:hideMark/>
           </w:tcPr>
@@ -2371,7 +2387,6 @@
         <w:tc>
           <w:tcPr>
             <w:tcW w:w="2610" w:type="dxa"/>
-            <w:shd w:val="clear" w:color="auto" w:fill="auto"/>
             <w:vAlign w:val="center"/>
             <w:hideMark/>
           </w:tcPr>
@@ -2424,7 +2439,6 @@
         <w:tc>
           <w:tcPr>
             <w:tcW w:w="2041" w:type="dxa"/>
-            <w:shd w:val="clear" w:color="auto" w:fill="auto"/>
             <w:vAlign w:val="center"/>
             <w:hideMark/>
           </w:tcPr>
@@ -2515,7 +2529,6 @@
         <w:tc>
           <w:tcPr>
             <w:tcW w:w="2610" w:type="dxa"/>
-            <w:shd w:val="clear" w:color="auto" w:fill="auto"/>
             <w:vAlign w:val="center"/>
             <w:hideMark/>
           </w:tcPr>
@@ -2571,7 +2584,6 @@
         <w:tc>
           <w:tcPr>
             <w:tcW w:w="2610" w:type="dxa"/>
-            <w:shd w:val="clear" w:color="auto" w:fill="auto"/>
             <w:vAlign w:val="center"/>
             <w:hideMark/>
           </w:tcPr>
@@ -2606,7 +2618,6 @@
         <w:tc>
           <w:tcPr>
             <w:tcW w:w="2041" w:type="dxa"/>
-            <w:shd w:val="clear" w:color="auto" w:fill="auto"/>
             <w:vAlign w:val="center"/>
             <w:hideMark/>
           </w:tcPr>
@@ -2662,7 +2673,6 @@
         <w:tc>
           <w:tcPr>
             <w:tcW w:w="2610" w:type="dxa"/>
-            <w:shd w:val="clear" w:color="auto" w:fill="auto"/>
             <w:vAlign w:val="center"/>
             <w:hideMark/>
           </w:tcPr>
@@ -2718,7 +2728,6 @@
         <w:tc>
           <w:tcPr>
             <w:tcW w:w="2610" w:type="dxa"/>
-            <w:shd w:val="clear" w:color="auto" w:fill="auto"/>
             <w:vAlign w:val="center"/>
             <w:hideMark/>
           </w:tcPr>
@@ -2753,7 +2762,6 @@
         <w:tc>
           <w:tcPr>
             <w:tcW w:w="2041" w:type="dxa"/>
-            <w:shd w:val="clear" w:color="auto" w:fill="auto"/>
             <w:vAlign w:val="center"/>
             <w:hideMark/>
           </w:tcPr>
@@ -2835,7 +2843,6 @@
         <w:tc>
           <w:tcPr>
             <w:tcW w:w="2610" w:type="dxa"/>
-            <w:shd w:val="clear" w:color="auto" w:fill="auto"/>
             <w:vAlign w:val="center"/>
             <w:hideMark/>
           </w:tcPr>
@@ -2933,7 +2940,6 @@
         <w:tc>
           <w:tcPr>
             <w:tcW w:w="2610" w:type="dxa"/>
-            <w:shd w:val="clear" w:color="auto" w:fill="auto"/>
             <w:vAlign w:val="center"/>
             <w:hideMark/>
           </w:tcPr>
@@ -2989,7 +2995,6 @@
         <w:tc>
           <w:tcPr>
             <w:tcW w:w="2041" w:type="dxa"/>
-            <w:shd w:val="clear" w:color="auto" w:fill="auto"/>
             <w:vAlign w:val="center"/>
             <w:hideMark/>
           </w:tcPr>
@@ -3026,7 +3031,6 @@
         <w:tc>
           <w:tcPr>
             <w:tcW w:w="2610" w:type="dxa"/>
-            <w:shd w:val="clear" w:color="auto" w:fill="auto"/>
             <w:vAlign w:val="center"/>
             <w:hideMark/>
           </w:tcPr>
@@ -3124,7 +3128,6 @@
         <w:tc>
           <w:tcPr>
             <w:tcW w:w="2610" w:type="dxa"/>
-            <w:shd w:val="clear" w:color="auto" w:fill="auto"/>
             <w:vAlign w:val="center"/>
             <w:hideMark/>
           </w:tcPr>
@@ -3180,7 +3183,6 @@
         <w:tc>
           <w:tcPr>
             <w:tcW w:w="2041" w:type="dxa"/>
-            <w:shd w:val="clear" w:color="auto" w:fill="auto"/>
             <w:vAlign w:val="center"/>
             <w:hideMark/>
           </w:tcPr>
@@ -3226,7 +3228,6 @@
         <w:tc>
           <w:tcPr>
             <w:tcW w:w="2610" w:type="dxa"/>
-            <w:shd w:val="clear" w:color="auto" w:fill="auto"/>
             <w:vAlign w:val="center"/>
             <w:hideMark/>
           </w:tcPr>
@@ -3282,7 +3283,6 @@
         <w:tc>
           <w:tcPr>
             <w:tcW w:w="2610" w:type="dxa"/>
-            <w:shd w:val="clear" w:color="auto" w:fill="auto"/>
             <w:vAlign w:val="center"/>
             <w:hideMark/>
           </w:tcPr>
@@ -3317,7 +3317,6 @@
         <w:tc>
           <w:tcPr>
             <w:tcW w:w="2041" w:type="dxa"/>
-            <w:shd w:val="clear" w:color="auto" w:fill="auto"/>
             <w:vAlign w:val="center"/>
             <w:hideMark/>
           </w:tcPr>
@@ -3345,7 +3344,6 @@
         <w:tc>
           <w:tcPr>
             <w:tcW w:w="2610" w:type="dxa"/>
-            <w:shd w:val="clear" w:color="auto" w:fill="auto"/>
             <w:vAlign w:val="center"/>
             <w:hideMark/>
           </w:tcPr>
@@ -3401,7 +3399,6 @@
         <w:tc>
           <w:tcPr>
             <w:tcW w:w="2610" w:type="dxa"/>
-            <w:shd w:val="clear" w:color="auto" w:fill="auto"/>
             <w:vAlign w:val="center"/>
             <w:hideMark/>
           </w:tcPr>
@@ -3436,7 +3433,6 @@
         <w:tc>
           <w:tcPr>
             <w:tcW w:w="2041" w:type="dxa"/>
-            <w:shd w:val="clear" w:color="auto" w:fill="auto"/>
             <w:vAlign w:val="center"/>
             <w:hideMark/>
           </w:tcPr>
@@ -3482,7 +3478,6 @@
         <w:tc>
           <w:tcPr>
             <w:tcW w:w="2610" w:type="dxa"/>
-            <w:shd w:val="clear" w:color="auto" w:fill="auto"/>
             <w:vAlign w:val="center"/>
             <w:hideMark/>
           </w:tcPr>
@@ -3580,7 +3575,6 @@
         <w:tc>
           <w:tcPr>
             <w:tcW w:w="2610" w:type="dxa"/>
-            <w:shd w:val="clear" w:color="auto" w:fill="auto"/>
             <w:vAlign w:val="center"/>
             <w:hideMark/>
           </w:tcPr>
@@ -3636,7 +3630,6 @@
         <w:tc>
           <w:tcPr>
             <w:tcW w:w="2041" w:type="dxa"/>
-            <w:shd w:val="clear" w:color="auto" w:fill="auto"/>
             <w:vAlign w:val="center"/>
             <w:hideMark/>
           </w:tcPr>
@@ -3727,7 +3720,6 @@
         <w:tc>
           <w:tcPr>
             <w:tcW w:w="2610" w:type="dxa"/>
-            <w:shd w:val="clear" w:color="auto" w:fill="auto"/>
             <w:vAlign w:val="center"/>
             <w:hideMark/>
           </w:tcPr>
@@ -3783,7 +3775,6 @@
         <w:tc>
           <w:tcPr>
             <w:tcW w:w="2610" w:type="dxa"/>
-            <w:shd w:val="clear" w:color="auto" w:fill="auto"/>
             <w:vAlign w:val="center"/>
             <w:hideMark/>
           </w:tcPr>
@@ -3818,7 +3809,6 @@
         <w:tc>
           <w:tcPr>
             <w:tcW w:w="2041" w:type="dxa"/>
-            <w:shd w:val="clear" w:color="auto" w:fill="auto"/>
             <w:vAlign w:val="center"/>
             <w:hideMark/>
           </w:tcPr>
@@ -3864,7 +3854,6 @@
         <w:tc>
           <w:tcPr>
             <w:tcW w:w="2610" w:type="dxa"/>
-            <w:shd w:val="clear" w:color="auto" w:fill="auto"/>
             <w:vAlign w:val="center"/>
             <w:hideMark/>
           </w:tcPr>
@@ -3920,7 +3909,6 @@
         <w:tc>
           <w:tcPr>
             <w:tcW w:w="2610" w:type="dxa"/>
-            <w:shd w:val="clear" w:color="auto" w:fill="auto"/>
             <w:vAlign w:val="center"/>
             <w:hideMark/>
           </w:tcPr>
@@ -3955,7 +3943,6 @@
         <w:tc>
           <w:tcPr>
             <w:tcW w:w="2041" w:type="dxa"/>
-            <w:shd w:val="clear" w:color="auto" w:fill="auto"/>
             <w:vAlign w:val="center"/>
             <w:hideMark/>
           </w:tcPr>
@@ -4001,7 +3988,6 @@
         <w:tc>
           <w:tcPr>
             <w:tcW w:w="2610" w:type="dxa"/>
-            <w:shd w:val="clear" w:color="auto" w:fill="auto"/>
             <w:vAlign w:val="center"/>
             <w:hideMark/>
           </w:tcPr>
@@ -4096,7 +4082,6 @@
         <w:tc>
           <w:tcPr>
             <w:tcW w:w="2610" w:type="dxa"/>
-            <w:shd w:val="clear" w:color="auto" w:fill="auto"/>
             <w:vAlign w:val="center"/>
             <w:hideMark/>
           </w:tcPr>
@@ -4131,7 +4116,6 @@
         <w:tc>
           <w:tcPr>
             <w:tcW w:w="2041" w:type="dxa"/>
-            <w:shd w:val="clear" w:color="auto" w:fill="auto"/>
             <w:vAlign w:val="center"/>
           </w:tcPr>
           <w:p>
@@ -4159,7 +4143,6 @@
         <w:tc>
           <w:tcPr>
             <w:tcW w:w="2610" w:type="dxa"/>
-            <w:shd w:val="clear" w:color="auto" w:fill="auto"/>
             <w:vAlign w:val="center"/>
           </w:tcPr>
           <w:p>
@@ -4214,7 +4197,6 @@
         <w:tc>
           <w:tcPr>
             <w:tcW w:w="2610" w:type="dxa"/>
-            <w:shd w:val="clear" w:color="auto" w:fill="auto"/>
             <w:vAlign w:val="center"/>
           </w:tcPr>
           <w:p>
@@ -4248,7 +4230,6 @@
         <w:tc>
           <w:tcPr>
             <w:tcW w:w="2041" w:type="dxa"/>
-            <w:shd w:val="clear" w:color="auto" w:fill="auto"/>
             <w:vAlign w:val="center"/>
           </w:tcPr>
           <w:p>
@@ -4277,7 +4258,6 @@
         <w:tc>
           <w:tcPr>
             <w:tcW w:w="2610" w:type="dxa"/>
-            <w:shd w:val="clear" w:color="auto" w:fill="auto"/>
             <w:vAlign w:val="center"/>
           </w:tcPr>
           <w:p>
@@ -4332,7 +4312,6 @@
         <w:tc>
           <w:tcPr>
             <w:tcW w:w="2610" w:type="dxa"/>
-            <w:shd w:val="clear" w:color="auto" w:fill="auto"/>
             <w:vAlign w:val="center"/>
           </w:tcPr>
           <w:p>
@@ -4616,7 +4595,6 @@
         <w:tc>
           <w:tcPr>
             <w:tcW w:w="4989" w:type="dxa"/>
-            <w:shd w:val="clear" w:color="auto" w:fill="auto"/>
             <w:tcMar>
               <w:top w:w="15" w:type="dxa"/>
               <w:left w:w="15" w:type="dxa"/>
@@ -4742,7 +4720,6 @@
         <w:tc>
           <w:tcPr>
             <w:tcW w:w="5585" w:type="dxa"/>
-            <w:shd w:val="clear" w:color="auto" w:fill="auto"/>
             <w:tcMar>
               <w:top w:w="15" w:type="dxa"/>
               <w:left w:w="15" w:type="dxa"/>

</xml_diff>

<commit_message>
Add run.bat server script and update certificate template
Co-authored-by: Cursor <cursoragent@cursor.com>
</commit_message>
<xml_diff>
--- a/certificat/template.docx
+++ b/certificat/template.docx
@@ -160,31 +160,7 @@
           <w:szCs w:val="20"/>
           <w:lang w:eastAsia="ro-RO"/>
         </w:rPr>
-        <w:t>MOLDOVA FARMING</w:t>
-      </w:r>
-      <w:r>
-        <w:rPr>
-          <w:rFonts w:ascii="Courier New" w:eastAsia="Times New Roman" w:hAnsi="Courier New" w:cs="Courier New"/>
-          <w:b/>
-          <w:bCs/>
-          <w:color w:val="000000"/>
-          <w:sz w:val="20"/>
-          <w:szCs w:val="20"/>
-          <w:lang w:eastAsia="ro-RO"/>
-        </w:rPr>
-        <w:t xml:space="preserve"> AGRICULTURA</w:t>
-      </w:r>
-      <w:r>
-        <w:rPr>
-          <w:rFonts w:ascii="Courier New" w:eastAsia="Times New Roman" w:hAnsi="Courier New" w:cs="Courier New"/>
-          <w:b/>
-          <w:bCs/>
-          <w:color w:val="000000"/>
-          <w:sz w:val="20"/>
-          <w:szCs w:val="20"/>
-          <w:lang w:eastAsia="ro-RO"/>
-        </w:rPr>
-        <w:t xml:space="preserve"> SRL</w:t>
+        <w:t>MOLDOVA FARMING SRL</w:t>
       </w:r>
     </w:p>
     <w:p>
@@ -415,7 +391,7 @@
           <w:szCs w:val="20"/>
           <w:lang w:eastAsia="ro-RO"/>
         </w:rPr>
-        <w:t>43328347</w:t>
+        <w:t>30543505</w:t>
       </w:r>
       <w:r>
         <w:rPr>

</xml_diff>